<commit_message>
y tuong do an
</commit_message>
<xml_diff>
--- a/HK3/QuyTrinhQuanLyPhanMem/Ý Tưởng Đồ Án Môn Học.docx
+++ b/HK3/QuyTrinhQuanLyPhanMem/Ý Tưởng Đồ Án Môn Học.docx
@@ -4,6 +4,8 @@
   <w:body>
     <w:p>
       <w:pPr>
+        <w:spacing w:beforeLines="30" w:before="108" w:afterLines="30" w:after="108"/>
+        <w:ind w:leftChars="135" w:left="283"/>
         <w:jc w:val="center"/>
         <w:rPr>
           <w:rFonts w:ascii="Arial" w:hAnsi="Arial" w:cs="Arial"/>
@@ -29,8 +31,8 @@
           <w:ilvl w:val="0"/>
           <w:numId w:val="1"/>
         </w:numPr>
-        <w:spacing w:beforeLines="50" w:before="180" w:afterLines="50" w:after="180"/>
-        <w:ind w:leftChars="0"/>
+        <w:spacing w:beforeLines="30" w:before="108" w:afterLines="30" w:after="108"/>
+        <w:ind w:leftChars="135" w:left="643"/>
         <w:rPr>
           <w:rFonts w:ascii="Arial" w:hAnsi="Arial" w:cs="Arial"/>
           <w:sz w:val="24"/>
@@ -53,8 +55,8 @@
           <w:ilvl w:val="0"/>
           <w:numId w:val="1"/>
         </w:numPr>
-        <w:spacing w:beforeLines="50" w:before="180" w:afterLines="50" w:after="180"/>
-        <w:ind w:leftChars="0"/>
+        <w:spacing w:beforeLines="30" w:before="108" w:afterLines="30" w:after="108"/>
+        <w:ind w:leftChars="135" w:left="643"/>
         <w:rPr>
           <w:rFonts w:ascii="Arial" w:hAnsi="Arial" w:cs="Arial"/>
           <w:b/>
@@ -85,7 +87,25 @@
           <w:sz w:val="24"/>
           <w:szCs w:val="24"/>
         </w:rPr>
-        <w:t>Tìm bãi gửi xe gần nhất</w:t>
+        <w:t xml:space="preserve">Tìm </w:t>
+      </w:r>
+      <w:r>
+        <w:rPr>
+          <w:rFonts w:ascii="Arial" w:hAnsi="Arial" w:cs="Arial"/>
+          <w:b/>
+          <w:sz w:val="24"/>
+          <w:szCs w:val="24"/>
+        </w:rPr>
+        <w:t>điểm</w:t>
+      </w:r>
+      <w:r>
+        <w:rPr>
+          <w:rFonts w:ascii="Arial" w:hAnsi="Arial" w:cs="Arial"/>
+          <w:b/>
+          <w:sz w:val="24"/>
+          <w:szCs w:val="24"/>
+        </w:rPr>
+        <w:t xml:space="preserve"> gửi xe gần nhất</w:t>
       </w:r>
     </w:p>
     <w:p>
@@ -95,8 +115,8 @@
           <w:ilvl w:val="0"/>
           <w:numId w:val="1"/>
         </w:numPr>
-        <w:spacing w:beforeLines="50" w:before="180" w:afterLines="50" w:after="180"/>
-        <w:ind w:leftChars="0"/>
+        <w:spacing w:beforeLines="30" w:before="108" w:afterLines="30" w:after="108"/>
+        <w:ind w:leftChars="135" w:left="643"/>
         <w:rPr>
           <w:rFonts w:ascii="Arial" w:hAnsi="Arial" w:cs="Arial"/>
           <w:sz w:val="24"/>
@@ -115,8 +135,8 @@
     <w:p>
       <w:pPr>
         <w:pStyle w:val="ListParagraph"/>
-        <w:spacing w:beforeLines="50" w:before="180" w:afterLines="50" w:after="180"/>
-        <w:ind w:leftChars="0" w:left="284"/>
+        <w:spacing w:beforeLines="30" w:before="108" w:afterLines="30" w:after="108"/>
+        <w:ind w:leftChars="135" w:left="283"/>
         <w:rPr>
           <w:rFonts w:ascii="Arial" w:hAnsi="Arial" w:cs="Arial"/>
           <w:sz w:val="24"/>
@@ -241,8 +261,8 @@
           <w:ilvl w:val="0"/>
           <w:numId w:val="1"/>
         </w:numPr>
-        <w:spacing w:beforeLines="50" w:before="180" w:afterLines="50" w:after="180"/>
-        <w:ind w:leftChars="0"/>
+        <w:spacing w:beforeLines="30" w:before="108" w:afterLines="30" w:after="108"/>
+        <w:ind w:leftChars="135" w:left="643"/>
         <w:rPr>
           <w:rFonts w:ascii="Arial" w:hAnsi="Arial" w:cs="Arial"/>
           <w:sz w:val="24"/>
@@ -268,21 +288,37 @@
     </w:p>
     <w:p>
       <w:pPr>
-        <w:spacing w:beforeLines="50" w:before="180" w:afterLines="50" w:after="180"/>
-        <w:ind w:left="360"/>
-        <w:rPr>
-          <w:rFonts w:ascii="Arial" w:hAnsi="Arial" w:cs="Arial"/>
-          <w:sz w:val="24"/>
-          <w:szCs w:val="24"/>
-        </w:rPr>
-      </w:pPr>
-      <w:r>
-        <w:rPr>
-          <w:rFonts w:ascii="Arial" w:hAnsi="Arial" w:cs="Arial"/>
-          <w:sz w:val="24"/>
-          <w:szCs w:val="24"/>
-        </w:rPr>
-        <w:t xml:space="preserve">Xây dựng một ứng dụng di động giúp người dùng có thể tìm kiếm và chỉ đường đến bãi giữ xe gần nhất từ một vị trí được chọn hay vị trí hiện tại của người dùng. Thông báo thời gian hoạt động cũng như giá giữ xe để người dùng chủ động thời gian và tránh bị chặt chém </w:t>
+        <w:spacing w:beforeLines="10" w:before="36" w:afterLines="10" w:after="36"/>
+        <w:ind w:leftChars="135" w:left="283"/>
+        <w:rPr>
+          <w:rFonts w:ascii="Arial" w:hAnsi="Arial" w:cs="Arial"/>
+          <w:sz w:val="24"/>
+          <w:szCs w:val="24"/>
+        </w:rPr>
+      </w:pPr>
+      <w:r>
+        <w:rPr>
+          <w:rFonts w:ascii="Arial" w:hAnsi="Arial" w:cs="Arial"/>
+          <w:sz w:val="24"/>
+          <w:szCs w:val="24"/>
+        </w:rPr>
+        <w:t xml:space="preserve">Xây dựng một ứng dụng di động giúp người dùng có thể tìm kiếm và chỉ đường đến </w:t>
+      </w:r>
+      <w:r>
+        <w:rPr>
+          <w:rFonts w:ascii="Arial" w:hAnsi="Arial" w:cs="Arial"/>
+          <w:sz w:val="24"/>
+          <w:szCs w:val="24"/>
+        </w:rPr>
+        <w:t>điểm gửi</w:t>
+      </w:r>
+      <w:r>
+        <w:rPr>
+          <w:rFonts w:ascii="Arial" w:hAnsi="Arial" w:cs="Arial"/>
+          <w:sz w:val="24"/>
+          <w:szCs w:val="24"/>
+        </w:rPr>
+        <w:t xml:space="preserve"> xe gần nhất từ một vị trí được chọn hay vị trí hiện tại của người dùng. Thông báo thời gian hoạt động cũng như giá giữ xe để người dùng chủ động thời gian và tránh bị chặt chém </w:t>
       </w:r>
     </w:p>
     <w:p>
@@ -292,8 +328,8 @@
           <w:ilvl w:val="0"/>
           <w:numId w:val="1"/>
         </w:numPr>
-        <w:spacing w:beforeLines="50" w:before="180" w:afterLines="50" w:after="180"/>
-        <w:ind w:leftChars="0"/>
+        <w:spacing w:beforeLines="30" w:before="108" w:afterLines="30" w:after="108"/>
+        <w:ind w:leftChars="135" w:left="643"/>
         <w:rPr>
           <w:rFonts w:ascii="Arial" w:hAnsi="Arial" w:cs="Arial"/>
           <w:sz w:val="24"/>
@@ -316,8 +352,8 @@
           <w:ilvl w:val="0"/>
           <w:numId w:val="1"/>
         </w:numPr>
-        <w:spacing w:beforeLines="50" w:before="180" w:afterLines="50" w:after="180"/>
-        <w:ind w:leftChars="0"/>
+        <w:spacing w:beforeLines="30" w:before="108" w:afterLines="30" w:after="108"/>
+        <w:ind w:leftChars="135" w:left="643"/>
         <w:rPr>
           <w:rFonts w:ascii="Arial" w:hAnsi="Arial" w:cs="Arial"/>
           <w:sz w:val="24"/>
@@ -344,8 +380,8 @@
     <w:p>
       <w:pPr>
         <w:pStyle w:val="ListParagraph"/>
-        <w:spacing w:beforeLines="20" w:before="72" w:afterLines="20" w:after="72"/>
-        <w:ind w:leftChars="0" w:left="357"/>
+        <w:spacing w:beforeLines="10" w:before="36" w:afterLines="10" w:after="36"/>
+        <w:ind w:leftChars="135" w:left="283"/>
         <w:rPr>
           <w:rFonts w:ascii="Arial" w:hAnsi="Arial" w:cs="Arial"/>
           <w:color w:val="000000"/>
@@ -388,8 +424,8 @@
     <w:p>
       <w:pPr>
         <w:pStyle w:val="ListParagraph"/>
-        <w:spacing w:beforeLines="20" w:before="72" w:afterLines="20" w:after="72"/>
-        <w:ind w:leftChars="0" w:left="357"/>
+        <w:spacing w:beforeLines="10" w:before="36" w:afterLines="10" w:after="36"/>
+        <w:ind w:leftChars="135" w:left="283"/>
         <w:rPr>
           <w:rFonts w:ascii="Arial" w:hAnsi="Arial" w:cs="Arial"/>
           <w:color w:val="000000"/>
@@ -416,27 +452,7 @@
           <w:szCs w:val="24"/>
           <w:shd w:val="clear" w:color="auto" w:fill="FFFFFF"/>
         </w:rPr>
-        <w:t xml:space="preserve">. Từ </w:t>
-      </w:r>
-      <w:r>
-        <w:rPr>
-          <w:rFonts w:ascii="Arial" w:hAnsi="Arial" w:cs="Arial"/>
-          <w:color w:val="000000"/>
-          <w:sz w:val="24"/>
-          <w:szCs w:val="24"/>
-          <w:shd w:val="clear" w:color="auto" w:fill="FFFFFF"/>
-        </w:rPr>
-        <w:t>vị trí</w:t>
-      </w:r>
-      <w:r>
-        <w:rPr>
-          <w:rFonts w:ascii="Arial" w:hAnsi="Arial" w:cs="Arial"/>
-          <w:color w:val="000000"/>
-          <w:sz w:val="24"/>
-          <w:szCs w:val="24"/>
-          <w:shd w:val="clear" w:color="auto" w:fill="FFFFFF"/>
-        </w:rPr>
-        <w:t xml:space="preserve"> được chọn hoặc vị trí người dùng (định vị GPS) trên bản đồ, tìm kiếm</w:t>
+        <w:t>. Từ vị trí được chọn hoặc vị trí người dùng (định vị GPS) trên bản đồ, tìm kiếm</w:t>
       </w:r>
       <w:r>
         <w:rPr>
@@ -482,8 +498,8 @@
     <w:p>
       <w:pPr>
         <w:pStyle w:val="ListParagraph"/>
-        <w:spacing w:beforeLines="20" w:before="72" w:afterLines="20" w:after="72"/>
-        <w:ind w:leftChars="0" w:left="357"/>
+        <w:spacing w:beforeLines="10" w:before="36" w:afterLines="10" w:after="36"/>
+        <w:ind w:leftChars="135" w:left="283"/>
         <w:rPr>
           <w:rFonts w:ascii="Arial" w:hAnsi="Arial" w:cs="Arial"/>
           <w:color w:val="000000"/>
@@ -556,70 +572,30 @@
     <w:p>
       <w:pPr>
         <w:pStyle w:val="ListParagraph"/>
-        <w:spacing w:beforeLines="20" w:before="72" w:afterLines="20" w:after="72"/>
-        <w:ind w:leftChars="0" w:left="357"/>
-        <w:rPr>
-          <w:rFonts w:ascii="Arial" w:hAnsi="Arial" w:cs="Arial"/>
-          <w:sz w:val="24"/>
-          <w:szCs w:val="24"/>
-        </w:rPr>
-      </w:pPr>
-      <w:r>
-        <w:rPr>
-          <w:rFonts w:ascii="Arial" w:hAnsi="Arial" w:cs="Arial"/>
-          <w:color w:val="000000"/>
-          <w:sz w:val="24"/>
-          <w:szCs w:val="24"/>
-          <w:shd w:val="clear" w:color="auto" w:fill="FFFFFF"/>
-        </w:rPr>
-        <w:t xml:space="preserve">4. Xem thông tin </w:t>
-      </w:r>
-      <w:r>
-        <w:rPr>
-          <w:rFonts w:ascii="Arial" w:hAnsi="Arial" w:cs="Arial"/>
-          <w:color w:val="000000"/>
-          <w:sz w:val="24"/>
-          <w:szCs w:val="24"/>
-          <w:shd w:val="clear" w:color="auto" w:fill="FFFFFF"/>
-        </w:rPr>
-        <w:t xml:space="preserve">về khung giá gửi xe, khung giờ hoạt động </w:t>
-      </w:r>
-      <w:r>
-        <w:rPr>
-          <w:rFonts w:ascii="Arial" w:hAnsi="Arial" w:cs="Arial"/>
-          <w:color w:val="000000"/>
-          <w:sz w:val="24"/>
-          <w:szCs w:val="24"/>
-          <w:shd w:val="clear" w:color="auto" w:fill="FFFFFF"/>
-        </w:rPr>
-        <w:t>củ</w:t>
-      </w:r>
-      <w:r>
-        <w:rPr>
-          <w:rFonts w:ascii="Arial" w:hAnsi="Arial" w:cs="Arial"/>
-          <w:color w:val="000000"/>
-          <w:sz w:val="24"/>
-          <w:szCs w:val="24"/>
-          <w:shd w:val="clear" w:color="auto" w:fill="FFFFFF"/>
-        </w:rPr>
-        <w:t>a điểm gửi</w:t>
-      </w:r>
-      <w:r>
-        <w:rPr>
-          <w:rFonts w:ascii="Arial" w:hAnsi="Arial" w:cs="Arial"/>
-          <w:color w:val="000000"/>
-          <w:sz w:val="24"/>
-          <w:szCs w:val="24"/>
-          <w:shd w:val="clear" w:color="auto" w:fill="FFFFFF"/>
-        </w:rPr>
-        <w:t xml:space="preserve"> xe.</w:t>
+        <w:spacing w:beforeLines="10" w:before="36" w:afterLines="10" w:after="36"/>
+        <w:ind w:leftChars="135" w:left="283"/>
+        <w:rPr>
+          <w:rFonts w:ascii="Arial" w:hAnsi="Arial" w:cs="Arial"/>
+          <w:sz w:val="24"/>
+          <w:szCs w:val="24"/>
+        </w:rPr>
+      </w:pPr>
+      <w:r>
+        <w:rPr>
+          <w:rFonts w:ascii="Arial" w:hAnsi="Arial" w:cs="Arial"/>
+          <w:color w:val="000000"/>
+          <w:sz w:val="24"/>
+          <w:szCs w:val="24"/>
+          <w:shd w:val="clear" w:color="auto" w:fill="FFFFFF"/>
+        </w:rPr>
+        <w:t>4. Xem thông tin về khung giá gửi xe, khung giờ hoạt động của điểm gửi xe.</w:t>
       </w:r>
     </w:p>
     <w:p>
       <w:pPr>
         <w:pStyle w:val="ListParagraph"/>
-        <w:spacing w:beforeLines="20" w:before="72" w:afterLines="20" w:after="72"/>
-        <w:ind w:leftChars="0" w:left="357"/>
+        <w:spacing w:beforeLines="10" w:before="36" w:afterLines="10" w:after="36"/>
+        <w:ind w:leftChars="135" w:left="283"/>
         <w:rPr>
           <w:rFonts w:ascii="Arial" w:hAnsi="Arial" w:cs="Arial"/>
           <w:color w:val="000000"/>
@@ -666,8 +642,8 @@
           <w:ilvl w:val="0"/>
           <w:numId w:val="1"/>
         </w:numPr>
-        <w:spacing w:beforeLines="50" w:before="180" w:afterLines="50" w:after="180"/>
-        <w:ind w:leftChars="0"/>
+        <w:spacing w:beforeLines="30" w:before="108" w:afterLines="30" w:after="108"/>
+        <w:ind w:leftChars="135" w:left="643"/>
         <w:rPr>
           <w:rFonts w:ascii="Arial" w:hAnsi="Arial" w:cs="Arial"/>
           <w:sz w:val="24"/>
@@ -681,6 +657,349 @@
           <w:szCs w:val="24"/>
         </w:rPr>
         <w:t>Danh sách đối thủ cạnh tranh</w:t>
+      </w:r>
+    </w:p>
+    <w:p>
+      <w:pPr>
+        <w:pStyle w:val="ListParagraph"/>
+        <w:numPr>
+          <w:ilvl w:val="0"/>
+          <w:numId w:val="2"/>
+        </w:numPr>
+        <w:spacing w:beforeLines="30" w:before="108" w:afterLines="30" w:after="108"/>
+        <w:ind w:leftChars="135" w:left="703"/>
+        <w:rPr>
+          <w:rFonts w:ascii="Arial" w:hAnsi="Arial" w:cs="Arial"/>
+          <w:sz w:val="24"/>
+          <w:szCs w:val="24"/>
+        </w:rPr>
+      </w:pPr>
+      <w:r>
+        <w:rPr>
+          <w:rFonts w:ascii="Arial" w:hAnsi="Arial" w:cs="Arial"/>
+          <w:sz w:val="24"/>
+          <w:szCs w:val="24"/>
+        </w:rPr>
+        <w:t xml:space="preserve">Kcufeco.parking: </w:t>
+      </w:r>
+      <w:hyperlink r:id="rId7" w:history="1">
+        <w:r>
+          <w:rPr>
+            <w:rStyle w:val="Hyperlink"/>
+            <w:rFonts w:ascii="Arial" w:hAnsi="Arial" w:cs="Arial"/>
+            <w:sz w:val="24"/>
+            <w:szCs w:val="24"/>
+          </w:rPr>
+          <w:t>https://play.google.com/store/apps/details?id=com.kcufeco.parking</w:t>
+        </w:r>
+      </w:hyperlink>
+      <w:r>
+        <w:rPr>
+          <w:rFonts w:ascii="Arial" w:hAnsi="Arial" w:cs="Arial"/>
+          <w:sz w:val="24"/>
+          <w:szCs w:val="24"/>
+        </w:rPr>
+        <w:t xml:space="preserve"> </w:t>
+      </w:r>
+    </w:p>
+    <w:p>
+      <w:pPr>
+        <w:spacing w:beforeLines="10" w:before="36" w:afterLines="10" w:after="36"/>
+        <w:ind w:leftChars="135" w:left="283"/>
+        <w:rPr>
+          <w:rFonts w:ascii="Arial" w:hAnsi="Arial" w:cs="Arial"/>
+          <w:sz w:val="24"/>
+          <w:szCs w:val="24"/>
+        </w:rPr>
+      </w:pPr>
+      <w:r>
+        <w:rPr>
+          <w:rFonts w:ascii="Arial" w:hAnsi="Arial" w:cs="Arial"/>
+          <w:sz w:val="24"/>
+          <w:szCs w:val="24"/>
+        </w:rPr>
+        <w:t>* Điểm yế</w:t>
+      </w:r>
+      <w:r>
+        <w:rPr>
+          <w:rFonts w:ascii="Arial" w:hAnsi="Arial" w:cs="Arial"/>
+          <w:sz w:val="24"/>
+          <w:szCs w:val="24"/>
+        </w:rPr>
+        <w:t>u:</w:t>
+      </w:r>
+      <w:bookmarkStart w:id="0" w:name="_GoBack"/>
+      <w:bookmarkEnd w:id="0"/>
+    </w:p>
+    <w:p>
+      <w:pPr>
+        <w:spacing w:beforeLines="10" w:before="36" w:afterLines="10" w:after="36"/>
+        <w:ind w:leftChars="135" w:left="283" w:firstLine="142"/>
+        <w:rPr>
+          <w:rFonts w:ascii="Arial" w:hAnsi="Arial" w:cs="Arial"/>
+          <w:sz w:val="24"/>
+          <w:szCs w:val="24"/>
+        </w:rPr>
+      </w:pPr>
+      <w:r>
+        <w:rPr>
+          <w:rFonts w:ascii="Arial" w:hAnsi="Arial" w:cs="Arial"/>
+          <w:sz w:val="24"/>
+          <w:szCs w:val="24"/>
+        </w:rPr>
+        <w:t xml:space="preserve">- </w:t>
+      </w:r>
+      <w:r>
+        <w:rPr>
+          <w:rFonts w:ascii="Arial" w:hAnsi="Arial" w:cs="Arial"/>
+          <w:sz w:val="24"/>
+          <w:szCs w:val="24"/>
+        </w:rPr>
+        <w:t xml:space="preserve">Không có thống kê nhanh thông tin của </w:t>
+      </w:r>
+      <w:r>
+        <w:rPr>
+          <w:rFonts w:ascii="Arial" w:hAnsi="Arial" w:cs="Arial"/>
+          <w:sz w:val="24"/>
+          <w:szCs w:val="24"/>
+        </w:rPr>
+        <w:t>điểm gửi</w:t>
+      </w:r>
+      <w:r>
+        <w:rPr>
+          <w:rFonts w:ascii="Arial" w:hAnsi="Arial" w:cs="Arial"/>
+          <w:sz w:val="24"/>
+          <w:szCs w:val="24"/>
+        </w:rPr>
+        <w:t xml:space="preserve"> xe</w:t>
+      </w:r>
+      <w:r>
+        <w:rPr>
+          <w:rFonts w:ascii="Arial" w:hAnsi="Arial" w:cs="Arial"/>
+          <w:sz w:val="24"/>
+          <w:szCs w:val="24"/>
+        </w:rPr>
+        <w:t xml:space="preserve"> cũng như loại xe có thể gửi</w:t>
+      </w:r>
+    </w:p>
+    <w:p>
+      <w:pPr>
+        <w:spacing w:beforeLines="10" w:before="36" w:afterLines="10" w:after="36"/>
+        <w:ind w:leftChars="135" w:left="283" w:firstLine="142"/>
+        <w:rPr>
+          <w:rFonts w:ascii="Arial" w:hAnsi="Arial" w:cs="Arial"/>
+          <w:sz w:val="24"/>
+          <w:szCs w:val="24"/>
+        </w:rPr>
+      </w:pPr>
+      <w:r>
+        <w:rPr>
+          <w:rFonts w:ascii="Arial" w:hAnsi="Arial" w:cs="Arial"/>
+          <w:sz w:val="24"/>
+          <w:szCs w:val="24"/>
+        </w:rPr>
+        <w:t>- Thông tin điểm gửi</w:t>
+      </w:r>
+      <w:r>
+        <w:rPr>
+          <w:rFonts w:ascii="Arial" w:hAnsi="Arial" w:cs="Arial"/>
+          <w:sz w:val="24"/>
+          <w:szCs w:val="24"/>
+        </w:rPr>
+        <w:t xml:space="preserve"> xe chưa kiểm chứ</w:t>
+      </w:r>
+      <w:r>
+        <w:rPr>
+          <w:rFonts w:ascii="Arial" w:hAnsi="Arial" w:cs="Arial"/>
+          <w:sz w:val="24"/>
+          <w:szCs w:val="24"/>
+        </w:rPr>
+        <w:t>ng, thông tin rác:</w:t>
+      </w:r>
+      <w:r>
+        <w:rPr>
+          <w:rFonts w:ascii="Arial" w:hAnsi="Arial" w:cs="Arial"/>
+          <w:sz w:val="24"/>
+          <w:szCs w:val="24"/>
+        </w:rPr>
+        <w:t xml:space="preserve"> </w:t>
+      </w:r>
+      <w:r>
+        <w:rPr>
+          <w:rFonts w:ascii="Arial" w:hAnsi="Arial" w:cs="Arial"/>
+          <w:sz w:val="24"/>
+          <w:szCs w:val="24"/>
+        </w:rPr>
+        <w:t xml:space="preserve">không cung cấp </w:t>
+      </w:r>
+      <w:r>
+        <w:rPr>
+          <w:rFonts w:ascii="Arial" w:hAnsi="Arial" w:cs="Arial"/>
+          <w:sz w:val="24"/>
+          <w:szCs w:val="24"/>
+        </w:rPr>
+        <w:t>giá tiền, thời gian gửi,...</w:t>
+      </w:r>
+    </w:p>
+    <w:p>
+      <w:pPr>
+        <w:spacing w:beforeLines="10" w:before="36" w:afterLines="10" w:after="36"/>
+        <w:ind w:leftChars="135" w:left="283" w:firstLine="142"/>
+        <w:rPr>
+          <w:rFonts w:ascii="Arial" w:hAnsi="Arial" w:cs="Arial"/>
+          <w:sz w:val="24"/>
+          <w:szCs w:val="24"/>
+        </w:rPr>
+      </w:pPr>
+      <w:r>
+        <w:rPr>
+          <w:rFonts w:ascii="Arial" w:hAnsi="Arial" w:cs="Arial"/>
+          <w:sz w:val="24"/>
+          <w:szCs w:val="24"/>
+        </w:rPr>
+        <w:t xml:space="preserve">- </w:t>
+      </w:r>
+      <w:r>
+        <w:rPr>
+          <w:rFonts w:ascii="Arial" w:hAnsi="Arial" w:cs="Arial"/>
+          <w:sz w:val="24"/>
+          <w:szCs w:val="24"/>
+        </w:rPr>
+        <w:t>Không có chức năng cho phép ng</w:t>
+      </w:r>
+      <w:r>
+        <w:rPr>
+          <w:rFonts w:ascii="Arial" w:hAnsi="Arial" w:cs="Arial" w:hint="cs"/>
+          <w:sz w:val="24"/>
+          <w:szCs w:val="24"/>
+        </w:rPr>
+        <w:t>ư</w:t>
+      </w:r>
+      <w:r>
+        <w:rPr>
+          <w:rFonts w:ascii="Arial" w:hAnsi="Arial" w:cs="Arial"/>
+          <w:sz w:val="24"/>
+          <w:szCs w:val="24"/>
+        </w:rPr>
+        <w:t xml:space="preserve">ời dùng đánh giá, xếp hạng </w:t>
+      </w:r>
+      <w:r>
+        <w:rPr>
+          <w:rFonts w:ascii="Arial" w:hAnsi="Arial" w:cs="Arial"/>
+          <w:sz w:val="24"/>
+          <w:szCs w:val="24"/>
+        </w:rPr>
+        <w:t>điểm gửi</w:t>
+      </w:r>
+      <w:r>
+        <w:rPr>
+          <w:rFonts w:ascii="Arial" w:hAnsi="Arial" w:cs="Arial"/>
+          <w:sz w:val="24"/>
+          <w:szCs w:val="24"/>
+        </w:rPr>
+        <w:t xml:space="preserve"> xe</w:t>
+      </w:r>
+    </w:p>
+    <w:p>
+      <w:pPr>
+        <w:spacing w:beforeLines="10" w:before="36" w:afterLines="10" w:after="36"/>
+        <w:ind w:leftChars="135" w:left="283" w:firstLine="142"/>
+        <w:rPr>
+          <w:rFonts w:ascii="Arial" w:hAnsi="Arial" w:cs="Arial"/>
+          <w:sz w:val="24"/>
+          <w:szCs w:val="24"/>
+        </w:rPr>
+      </w:pPr>
+      <w:r>
+        <w:rPr>
+          <w:rFonts w:ascii="Arial" w:hAnsi="Arial" w:cs="Arial"/>
+          <w:sz w:val="24"/>
+          <w:szCs w:val="24"/>
+        </w:rPr>
+        <w:t xml:space="preserve">- </w:t>
+      </w:r>
+      <w:r>
+        <w:rPr>
+          <w:rFonts w:ascii="Arial" w:hAnsi="Arial" w:cs="Arial"/>
+          <w:sz w:val="24"/>
+          <w:szCs w:val="24"/>
+        </w:rPr>
+        <w:t>Không có chức năng cho phép ng</w:t>
+      </w:r>
+      <w:r>
+        <w:rPr>
+          <w:rFonts w:ascii="Arial" w:hAnsi="Arial" w:cs="Arial" w:hint="cs"/>
+          <w:sz w:val="24"/>
+          <w:szCs w:val="24"/>
+        </w:rPr>
+        <w:t>ư</w:t>
+      </w:r>
+      <w:r>
+        <w:rPr>
+          <w:rFonts w:ascii="Arial" w:hAnsi="Arial" w:cs="Arial"/>
+          <w:sz w:val="24"/>
+          <w:szCs w:val="24"/>
+        </w:rPr>
+        <w:t>ời dùng cung cấp thông tin</w:t>
+      </w:r>
+      <w:r>
+        <w:rPr>
+          <w:rFonts w:ascii="Arial" w:hAnsi="Arial" w:cs="Arial"/>
+          <w:sz w:val="24"/>
+          <w:szCs w:val="24"/>
+        </w:rPr>
+        <w:t>, thêm mới</w:t>
+      </w:r>
+      <w:r>
+        <w:rPr>
+          <w:rFonts w:ascii="Arial" w:hAnsi="Arial" w:cs="Arial"/>
+          <w:sz w:val="24"/>
+          <w:szCs w:val="24"/>
+        </w:rPr>
+        <w:t xml:space="preserve"> </w:t>
+      </w:r>
+      <w:r>
+        <w:rPr>
+          <w:rFonts w:ascii="Arial" w:hAnsi="Arial" w:cs="Arial"/>
+          <w:sz w:val="24"/>
+          <w:szCs w:val="24"/>
+        </w:rPr>
+        <w:t>điểm gửi</w:t>
+      </w:r>
+      <w:r>
+        <w:rPr>
+          <w:rFonts w:ascii="Arial" w:hAnsi="Arial" w:cs="Arial"/>
+          <w:sz w:val="24"/>
+          <w:szCs w:val="24"/>
+        </w:rPr>
+        <w:t xml:space="preserve"> xe</w:t>
+      </w:r>
+    </w:p>
+    <w:p>
+      <w:pPr>
+        <w:spacing w:beforeLines="10" w:before="36" w:afterLines="10" w:after="36"/>
+        <w:ind w:leftChars="135" w:left="283" w:firstLine="142"/>
+        <w:rPr>
+          <w:rFonts w:ascii="Arial" w:hAnsi="Arial" w:cs="Arial"/>
+          <w:sz w:val="24"/>
+          <w:szCs w:val="24"/>
+        </w:rPr>
+      </w:pPr>
+      <w:r>
+        <w:rPr>
+          <w:rFonts w:ascii="Arial" w:hAnsi="Arial" w:cs="Arial"/>
+          <w:sz w:val="24"/>
+          <w:szCs w:val="24"/>
+        </w:rPr>
+        <w:t xml:space="preserve">- </w:t>
+      </w:r>
+      <w:r>
+        <w:rPr>
+          <w:rFonts w:ascii="Arial" w:hAnsi="Arial" w:cs="Arial"/>
+          <w:sz w:val="24"/>
+          <w:szCs w:val="24"/>
+        </w:rPr>
+        <w:t>Ứng dụng còn nhiều bug, hay bị crash</w:t>
       </w:r>
     </w:p>
     <w:p>
@@ -690,36 +1009,123 @@
           <w:ilvl w:val="0"/>
           <w:numId w:val="1"/>
         </w:numPr>
-        <w:spacing w:beforeLines="50" w:before="180" w:afterLines="50" w:after="180"/>
-        <w:ind w:leftChars="0"/>
-        <w:rPr>
-          <w:rFonts w:ascii="Arial" w:hAnsi="Arial" w:cs="Arial"/>
-          <w:sz w:val="24"/>
-          <w:szCs w:val="24"/>
-        </w:rPr>
-      </w:pPr>
-      <w:r>
-        <w:rPr>
-          <w:rFonts w:ascii="Arial" w:hAnsi="Arial" w:cs="Arial"/>
-          <w:sz w:val="24"/>
-          <w:szCs w:val="24"/>
-        </w:rPr>
-        <w:t>Điểm khác của giải pháp đề xu</w:t>
-      </w:r>
-      <w:bookmarkStart w:id="0" w:name="_GoBack"/>
-      <w:bookmarkEnd w:id="0"/>
-      <w:r>
-        <w:rPr>
-          <w:rFonts w:ascii="Arial" w:hAnsi="Arial" w:cs="Arial"/>
-          <w:sz w:val="24"/>
-          <w:szCs w:val="24"/>
-        </w:rPr>
-        <w:t>ất so với đối thủ</w:t>
+        <w:spacing w:beforeLines="30" w:before="108" w:afterLines="30" w:after="108"/>
+        <w:ind w:leftChars="135" w:left="643"/>
+        <w:rPr>
+          <w:rFonts w:ascii="Arial" w:hAnsi="Arial" w:cs="Arial"/>
+          <w:sz w:val="24"/>
+          <w:szCs w:val="24"/>
+        </w:rPr>
+      </w:pPr>
+      <w:r>
+        <w:rPr>
+          <w:rFonts w:ascii="Arial" w:hAnsi="Arial" w:cs="Arial"/>
+          <w:sz w:val="24"/>
+          <w:szCs w:val="24"/>
+        </w:rPr>
+        <w:t>Điểm khác của giải pháp đề xuất so với đối thủ</w:t>
+      </w:r>
+    </w:p>
+    <w:p>
+      <w:pPr>
+        <w:pStyle w:val="ListParagraph"/>
+        <w:numPr>
+          <w:ilvl w:val="0"/>
+          <w:numId w:val="3"/>
+        </w:numPr>
+        <w:spacing w:beforeLines="10" w:before="36" w:afterLines="10" w:after="36"/>
+        <w:ind w:leftChars="135" w:left="640" w:hanging="357"/>
+        <w:rPr>
+          <w:rFonts w:ascii="Arial" w:hAnsi="Arial" w:cs="Arial"/>
+          <w:sz w:val="24"/>
+          <w:szCs w:val="24"/>
+        </w:rPr>
+      </w:pPr>
+      <w:r>
+        <w:rPr>
+          <w:rFonts w:ascii="Arial" w:hAnsi="Arial" w:cs="Arial" w:hint="eastAsia"/>
+          <w:sz w:val="24"/>
+          <w:szCs w:val="24"/>
+        </w:rPr>
+        <w:t>Tìm điểm gửi xe tương ứng với từng loại xe</w:t>
+      </w:r>
+    </w:p>
+    <w:p>
+      <w:pPr>
+        <w:pStyle w:val="ListParagraph"/>
+        <w:numPr>
+          <w:ilvl w:val="0"/>
+          <w:numId w:val="3"/>
+        </w:numPr>
+        <w:spacing w:beforeLines="10" w:before="36" w:afterLines="10" w:after="36"/>
+        <w:ind w:leftChars="135" w:left="640" w:hanging="357"/>
+        <w:rPr>
+          <w:rFonts w:ascii="Arial" w:hAnsi="Arial" w:cs="Arial"/>
+          <w:sz w:val="24"/>
+          <w:szCs w:val="24"/>
+        </w:rPr>
+      </w:pPr>
+      <w:r>
+        <w:rPr>
+          <w:rFonts w:ascii="Arial" w:hAnsi="Arial" w:cs="Arial"/>
+          <w:sz w:val="24"/>
+          <w:szCs w:val="24"/>
+        </w:rPr>
+        <w:t>Xác thực và hiển thị thông tin tổng quát điểm gửi xe cũng như cung cấp thông tin về giá tiền, thời gian gửi xe cho người dùng</w:t>
+      </w:r>
+    </w:p>
+    <w:p>
+      <w:pPr>
+        <w:pStyle w:val="ListParagraph"/>
+        <w:numPr>
+          <w:ilvl w:val="0"/>
+          <w:numId w:val="3"/>
+        </w:numPr>
+        <w:spacing w:beforeLines="10" w:before="36" w:afterLines="10" w:after="36"/>
+        <w:ind w:leftChars="135" w:left="640" w:hanging="357"/>
+        <w:rPr>
+          <w:rFonts w:ascii="Arial" w:hAnsi="Arial" w:cs="Arial"/>
+          <w:sz w:val="24"/>
+          <w:szCs w:val="24"/>
+        </w:rPr>
+      </w:pPr>
+      <w:r>
+        <w:rPr>
+          <w:rFonts w:ascii="Arial" w:hAnsi="Arial" w:cs="Arial"/>
+          <w:sz w:val="24"/>
+          <w:szCs w:val="24"/>
+        </w:rPr>
+        <w:t>Cho phép người dùng đánh giá, xếp hạng điểm gửi xe</w:t>
+      </w:r>
+    </w:p>
+    <w:p>
+      <w:pPr>
+        <w:pStyle w:val="ListParagraph"/>
+        <w:numPr>
+          <w:ilvl w:val="0"/>
+          <w:numId w:val="3"/>
+        </w:numPr>
+        <w:spacing w:beforeLines="10" w:before="36" w:afterLines="10" w:after="36"/>
+        <w:ind w:leftChars="135" w:left="640" w:hanging="357"/>
+        <w:rPr>
+          <w:rFonts w:ascii="Arial" w:hAnsi="Arial" w:cs="Arial"/>
+          <w:sz w:val="24"/>
+          <w:szCs w:val="24"/>
+        </w:rPr>
+      </w:pPr>
+      <w:r>
+        <w:rPr>
+          <w:rFonts w:ascii="Arial" w:hAnsi="Arial" w:cs="Arial"/>
+          <w:sz w:val="24"/>
+          <w:szCs w:val="24"/>
+        </w:rPr>
+        <w:t>Cho phép người dùng cung cấp điểm gửi xe mới ( thông tin qua kiểm duyệt)</w:t>
       </w:r>
     </w:p>
     <w:sectPr>
+      <w:headerReference w:type="default" r:id="rId8"/>
       <w:pgSz w:w="11906" w:h="16838"/>
-      <w:pgMar w:top="1985" w:right="707" w:bottom="1701" w:left="851" w:header="851" w:footer="992" w:gutter="0"/>
+      <w:pgMar w:top="426" w:right="849" w:bottom="426" w:left="709" w:header="430" w:footer="992" w:gutter="0"/>
       <w:cols w:space="425"/>
       <w:docGrid w:type="lines" w:linePitch="360"/>
     </w:sectPr>
@@ -727,9 +1133,294 @@
 </w:document>
 </file>
 
+<file path=word/endnotes.xml><?xml version="1.0" encoding="utf-8"?>
+<w:endnotes xmlns:wpc="http://schemas.microsoft.com/office/word/2010/wordprocessingCanvas" xmlns:mc="http://schemas.openxmlformats.org/markup-compatibility/2006" xmlns:o="urn:schemas-microsoft-com:office:office" xmlns:r="http://schemas.openxmlformats.org/officeDocument/2006/relationships" xmlns:m="http://schemas.openxmlformats.org/officeDocument/2006/math" xmlns:v="urn:schemas-microsoft-com:vml" xmlns:wp14="http://schemas.microsoft.com/office/word/2010/wordprocessingDrawing" xmlns:wp="http://schemas.openxmlformats.org/drawingml/2006/wordprocessingDrawing" xmlns:w10="urn:schemas-microsoft-com:office:word" xmlns:w="http://schemas.openxmlformats.org/wordprocessingml/2006/main" xmlns:w14="http://schemas.microsoft.com/office/word/2010/wordml" xmlns:w15="http://schemas.microsoft.com/office/word/2012/wordml" xmlns:wpg="http://schemas.microsoft.com/office/word/2010/wordprocessingGroup" xmlns:wpi="http://schemas.microsoft.com/office/word/2010/wordprocessingInk" xmlns:wne="http://schemas.microsoft.com/office/word/2006/wordml" xmlns:wps="http://schemas.microsoft.com/office/word/2010/wordprocessingShape" mc:Ignorable="w14 w15 wp14">
+  <w:endnote w:type="separator" w:id="-1">
+    <w:p>
+      <w:r>
+        <w:separator/>
+      </w:r>
+    </w:p>
+  </w:endnote>
+  <w:endnote w:type="continuationSeparator" w:id="0">
+    <w:p>
+      <w:r>
+        <w:continuationSeparator/>
+      </w:r>
+    </w:p>
+  </w:endnote>
+</w:endnotes>
+</file>
+
+<file path=word/footnotes.xml><?xml version="1.0" encoding="utf-8"?>
+<w:footnotes xmlns:wpc="http://schemas.microsoft.com/office/word/2010/wordprocessingCanvas" xmlns:mc="http://schemas.openxmlformats.org/markup-compatibility/2006" xmlns:o="urn:schemas-microsoft-com:office:office" xmlns:r="http://schemas.openxmlformats.org/officeDocument/2006/relationships" xmlns:m="http://schemas.openxmlformats.org/officeDocument/2006/math" xmlns:v="urn:schemas-microsoft-com:vml" xmlns:wp14="http://schemas.microsoft.com/office/word/2010/wordprocessingDrawing" xmlns:wp="http://schemas.openxmlformats.org/drawingml/2006/wordprocessingDrawing" xmlns:w10="urn:schemas-microsoft-com:office:word" xmlns:w="http://schemas.openxmlformats.org/wordprocessingml/2006/main" xmlns:w14="http://schemas.microsoft.com/office/word/2010/wordml" xmlns:w15="http://schemas.microsoft.com/office/word/2012/wordml" xmlns:wpg="http://schemas.microsoft.com/office/word/2010/wordprocessingGroup" xmlns:wpi="http://schemas.microsoft.com/office/word/2010/wordprocessingInk" xmlns:wne="http://schemas.microsoft.com/office/word/2006/wordml" xmlns:wps="http://schemas.microsoft.com/office/word/2010/wordprocessingShape" mc:Ignorable="w14 w15 wp14">
+  <w:footnote w:type="separator" w:id="-1">
+    <w:p>
+      <w:r>
+        <w:separator/>
+      </w:r>
+    </w:p>
+  </w:footnote>
+  <w:footnote w:type="continuationSeparator" w:id="0">
+    <w:p>
+      <w:r>
+        <w:continuationSeparator/>
+      </w:r>
+    </w:p>
+  </w:footnote>
+</w:footnotes>
+</file>
+
+<file path=word/header1.xml><?xml version="1.0" encoding="utf-8"?>
+<w:hdr xmlns:wpc="http://schemas.microsoft.com/office/word/2010/wordprocessingCanvas" xmlns:mc="http://schemas.openxmlformats.org/markup-compatibility/2006" xmlns:o="urn:schemas-microsoft-com:office:office" xmlns:r="http://schemas.openxmlformats.org/officeDocument/2006/relationships" xmlns:m="http://schemas.openxmlformats.org/officeDocument/2006/math" xmlns:v="urn:schemas-microsoft-com:vml" xmlns:wp14="http://schemas.microsoft.com/office/word/2010/wordprocessingDrawing" xmlns:wp="http://schemas.openxmlformats.org/drawingml/2006/wordprocessingDrawing" xmlns:w10="urn:schemas-microsoft-com:office:word" xmlns:w="http://schemas.openxmlformats.org/wordprocessingml/2006/main" xmlns:w14="http://schemas.microsoft.com/office/word/2010/wordml" xmlns:w15="http://schemas.microsoft.com/office/word/2012/wordml" xmlns:wpg="http://schemas.microsoft.com/office/word/2010/wordprocessingGroup" xmlns:wpi="http://schemas.microsoft.com/office/word/2010/wordprocessingInk" xmlns:wne="http://schemas.microsoft.com/office/word/2006/wordml" xmlns:wps="http://schemas.microsoft.com/office/word/2010/wordprocessingShape" mc:Ignorable="w14 w15 wp14">
+  <w:p>
+    <w:pPr>
+      <w:pStyle w:val="Header"/>
+    </w:pPr>
+  </w:p>
+  <w:p>
+    <w:pPr>
+      <w:pStyle w:val="Header"/>
+      <w:jc w:val="center"/>
+      <w:rPr>
+        <w:rFonts w:hint="eastAsia"/>
+        <w:i/>
+      </w:rPr>
+    </w:pPr>
+    <w:r>
+      <w:rPr>
+        <w:i/>
+      </w:rPr>
+      <w:t>1542265</w:t>
+    </w:r>
+    <w:r>
+      <w:rPr>
+        <w:i/>
+      </w:rPr>
+      <w:t xml:space="preserve"> – </w:t>
+    </w:r>
+    <w:r>
+      <w:rPr>
+        <w:i/>
+      </w:rPr>
+      <w:t>1642019</w:t>
+    </w:r>
+    <w:r>
+      <w:rPr>
+        <w:i/>
+      </w:rPr>
+      <w:t xml:space="preserve"> –</w:t>
+    </w:r>
+    <w:r>
+      <w:rPr>
+        <w:i/>
+      </w:rPr>
+      <w:t xml:space="preserve"> 1642021</w:t>
+    </w:r>
+    <w:r>
+      <w:rPr>
+        <w:i/>
+      </w:rPr>
+      <w:t>–</w:t>
+    </w:r>
+    <w:r>
+      <w:rPr>
+        <w:i/>
+      </w:rPr>
+      <w:t xml:space="preserve"> 1642024</w:t>
+    </w:r>
+    <w:r>
+      <w:rPr>
+        <w:i/>
+      </w:rPr>
+      <w:t xml:space="preserve"> –</w:t>
+    </w:r>
+    <w:r>
+      <w:rPr>
+        <w:i/>
+      </w:rPr>
+      <w:t xml:space="preserve"> 1642040</w:t>
+    </w:r>
+    <w:r>
+      <w:rPr>
+        <w:i/>
+      </w:rPr>
+      <w:t xml:space="preserve"> </w:t>
+    </w:r>
+    <w:r>
+      <w:rPr>
+        <w:i/>
+      </w:rPr>
+      <w:t>– 1642043</w:t>
+    </w:r>
+    <w:r>
+      <w:rPr>
+        <w:i/>
+      </w:rPr>
+      <w:t xml:space="preserve"> </w:t>
+    </w:r>
+    <w:r>
+      <w:rPr>
+        <w:i/>
+      </w:rPr>
+      <w:t>– 1642049</w:t>
+    </w:r>
+    <w:r>
+      <w:rPr>
+        <w:i/>
+      </w:rPr>
+      <w:t xml:space="preserve"> </w:t>
+    </w:r>
+    <w:r>
+      <w:rPr>
+        <w:i/>
+      </w:rPr>
+      <w:t>– 1642051</w:t>
+    </w:r>
+    <w:r>
+      <w:rPr>
+        <w:i/>
+      </w:rPr>
+      <w:t xml:space="preserve"> –</w:t>
+    </w:r>
+    <w:r>
+      <w:rPr>
+        <w:i/>
+      </w:rPr>
+      <w:t xml:space="preserve"> 1642064</w:t>
+    </w:r>
+    <w:r>
+      <w:rPr>
+        <w:i/>
+      </w:rPr>
+      <w:t xml:space="preserve"> – </w:t>
+    </w:r>
+    <w:r>
+      <w:rPr>
+        <w:i/>
+      </w:rPr>
+      <w:t>1642093</w:t>
+    </w:r>
+  </w:p>
+</w:hdr>
+</file>
+
 <file path=word/numbering.xml><?xml version="1.0" encoding="utf-8"?>
 <w:numbering xmlns:wpc="http://schemas.microsoft.com/office/word/2010/wordprocessingCanvas" xmlns:mc="http://schemas.openxmlformats.org/markup-compatibility/2006" xmlns:o="urn:schemas-microsoft-com:office:office" xmlns:r="http://schemas.openxmlformats.org/officeDocument/2006/relationships" xmlns:m="http://schemas.openxmlformats.org/officeDocument/2006/math" xmlns:v="urn:schemas-microsoft-com:vml" xmlns:wp14="http://schemas.microsoft.com/office/word/2010/wordprocessingDrawing" xmlns:wp="http://schemas.openxmlformats.org/drawingml/2006/wordprocessingDrawing" xmlns:w10="urn:schemas-microsoft-com:office:word" xmlns:w="http://schemas.openxmlformats.org/wordprocessingml/2006/main" xmlns:w14="http://schemas.microsoft.com/office/word/2010/wordml" xmlns:w15="http://schemas.microsoft.com/office/word/2012/wordml" xmlns:wpg="http://schemas.microsoft.com/office/word/2010/wordprocessingGroup" xmlns:wpi="http://schemas.microsoft.com/office/word/2010/wordprocessingInk" xmlns:wne="http://schemas.microsoft.com/office/word/2006/wordml" xmlns:wps="http://schemas.microsoft.com/office/word/2010/wordprocessingShape" mc:Ignorable="w14 w15 wp14">
   <w:abstractNum w:abstractNumId="0" w15:restartNumberingAfterBreak="0">
+    <w:nsid w:val="362272EB"/>
+    <w:multiLevelType w:val="hybridMultilevel"/>
+    <w:tmpl w:val="37B0DA72"/>
+    <w:lvl w:ilvl="0" w:tplc="3104C21C">
+      <w:start w:val="5"/>
+      <w:numFmt w:val="bullet"/>
+      <w:lvlText w:val="-"/>
+      <w:lvlJc w:val="left"/>
+      <w:pPr>
+        <w:ind w:left="360" w:hanging="360"/>
+      </w:pPr>
+      <w:rPr>
+        <w:rFonts w:ascii="Arial" w:eastAsiaTheme="minorEastAsia" w:hAnsi="Arial" w:cs="Arial" w:hint="default"/>
+      </w:rPr>
+    </w:lvl>
+    <w:lvl w:ilvl="1" w:tplc="0409000B" w:tentative="1">
+      <w:start w:val="1"/>
+      <w:numFmt w:val="bullet"/>
+      <w:lvlText w:val=""/>
+      <w:lvlJc w:val="left"/>
+      <w:pPr>
+        <w:ind w:left="840" w:hanging="420"/>
+      </w:pPr>
+      <w:rPr>
+        <w:rFonts w:ascii="Wingdings" w:hAnsi="Wingdings" w:hint="default"/>
+      </w:rPr>
+    </w:lvl>
+    <w:lvl w:ilvl="2" w:tplc="0409000D" w:tentative="1">
+      <w:start w:val="1"/>
+      <w:numFmt w:val="bullet"/>
+      <w:lvlText w:val=""/>
+      <w:lvlJc w:val="left"/>
+      <w:pPr>
+        <w:ind w:left="1260" w:hanging="420"/>
+      </w:pPr>
+      <w:rPr>
+        <w:rFonts w:ascii="Wingdings" w:hAnsi="Wingdings" w:hint="default"/>
+      </w:rPr>
+    </w:lvl>
+    <w:lvl w:ilvl="3" w:tplc="04090001" w:tentative="1">
+      <w:start w:val="1"/>
+      <w:numFmt w:val="bullet"/>
+      <w:lvlText w:val=""/>
+      <w:lvlJc w:val="left"/>
+      <w:pPr>
+        <w:ind w:left="1680" w:hanging="420"/>
+      </w:pPr>
+      <w:rPr>
+        <w:rFonts w:ascii="Wingdings" w:hAnsi="Wingdings" w:hint="default"/>
+      </w:rPr>
+    </w:lvl>
+    <w:lvl w:ilvl="4" w:tplc="0409000B" w:tentative="1">
+      <w:start w:val="1"/>
+      <w:numFmt w:val="bullet"/>
+      <w:lvlText w:val=""/>
+      <w:lvlJc w:val="left"/>
+      <w:pPr>
+        <w:ind w:left="2100" w:hanging="420"/>
+      </w:pPr>
+      <w:rPr>
+        <w:rFonts w:ascii="Wingdings" w:hAnsi="Wingdings" w:hint="default"/>
+      </w:rPr>
+    </w:lvl>
+    <w:lvl w:ilvl="5" w:tplc="0409000D" w:tentative="1">
+      <w:start w:val="1"/>
+      <w:numFmt w:val="bullet"/>
+      <w:lvlText w:val=""/>
+      <w:lvlJc w:val="left"/>
+      <w:pPr>
+        <w:ind w:left="2520" w:hanging="420"/>
+      </w:pPr>
+      <w:rPr>
+        <w:rFonts w:ascii="Wingdings" w:hAnsi="Wingdings" w:hint="default"/>
+      </w:rPr>
+    </w:lvl>
+    <w:lvl w:ilvl="6" w:tplc="04090001" w:tentative="1">
+      <w:start w:val="1"/>
+      <w:numFmt w:val="bullet"/>
+      <w:lvlText w:val=""/>
+      <w:lvlJc w:val="left"/>
+      <w:pPr>
+        <w:ind w:left="2940" w:hanging="420"/>
+      </w:pPr>
+      <w:rPr>
+        <w:rFonts w:ascii="Wingdings" w:hAnsi="Wingdings" w:hint="default"/>
+      </w:rPr>
+    </w:lvl>
+    <w:lvl w:ilvl="7" w:tplc="0409000B" w:tentative="1">
+      <w:start w:val="1"/>
+      <w:numFmt w:val="bullet"/>
+      <w:lvlText w:val=""/>
+      <w:lvlJc w:val="left"/>
+      <w:pPr>
+        <w:ind w:left="3360" w:hanging="420"/>
+      </w:pPr>
+      <w:rPr>
+        <w:rFonts w:ascii="Wingdings" w:hAnsi="Wingdings" w:hint="default"/>
+      </w:rPr>
+    </w:lvl>
+    <w:lvl w:ilvl="8" w:tplc="0409000D" w:tentative="1">
+      <w:start w:val="1"/>
+      <w:numFmt w:val="bullet"/>
+      <w:lvlText w:val=""/>
+      <w:lvlJc w:val="left"/>
+      <w:pPr>
+        <w:ind w:left="3780" w:hanging="420"/>
+      </w:pPr>
+      <w:rPr>
+        <w:rFonts w:ascii="Wingdings" w:hAnsi="Wingdings" w:hint="default"/>
+      </w:rPr>
+    </w:lvl>
+  </w:abstractNum>
+  <w:abstractNum w:abstractNumId="1" w15:restartNumberingAfterBreak="0">
     <w:nsid w:val="3F345DCD"/>
     <w:multiLevelType w:val="hybridMultilevel"/>
     <w:tmpl w:val="AEF2E5BE"/>
@@ -844,7 +1535,126 @@
       </w:rPr>
     </w:lvl>
   </w:abstractNum>
+  <w:abstractNum w:abstractNumId="2" w15:restartNumberingAfterBreak="0">
+    <w:nsid w:val="41E22E36"/>
+    <w:multiLevelType w:val="hybridMultilevel"/>
+    <w:tmpl w:val="2A04483C"/>
+    <w:lvl w:ilvl="0" w:tplc="04090003">
+      <w:start w:val="1"/>
+      <w:numFmt w:val="bullet"/>
+      <w:lvlText w:val=""/>
+      <w:lvlJc w:val="left"/>
+      <w:pPr>
+        <w:ind w:left="420" w:hanging="420"/>
+      </w:pPr>
+      <w:rPr>
+        <w:rFonts w:ascii="Wingdings" w:hAnsi="Wingdings" w:hint="default"/>
+      </w:rPr>
+    </w:lvl>
+    <w:lvl w:ilvl="1" w:tplc="0409000B" w:tentative="1">
+      <w:start w:val="1"/>
+      <w:numFmt w:val="bullet"/>
+      <w:lvlText w:val=""/>
+      <w:lvlJc w:val="left"/>
+      <w:pPr>
+        <w:ind w:left="840" w:hanging="420"/>
+      </w:pPr>
+      <w:rPr>
+        <w:rFonts w:ascii="Wingdings" w:hAnsi="Wingdings" w:hint="default"/>
+      </w:rPr>
+    </w:lvl>
+    <w:lvl w:ilvl="2" w:tplc="0409000D" w:tentative="1">
+      <w:start w:val="1"/>
+      <w:numFmt w:val="bullet"/>
+      <w:lvlText w:val=""/>
+      <w:lvlJc w:val="left"/>
+      <w:pPr>
+        <w:ind w:left="1260" w:hanging="420"/>
+      </w:pPr>
+      <w:rPr>
+        <w:rFonts w:ascii="Wingdings" w:hAnsi="Wingdings" w:hint="default"/>
+      </w:rPr>
+    </w:lvl>
+    <w:lvl w:ilvl="3" w:tplc="04090001" w:tentative="1">
+      <w:start w:val="1"/>
+      <w:numFmt w:val="bullet"/>
+      <w:lvlText w:val=""/>
+      <w:lvlJc w:val="left"/>
+      <w:pPr>
+        <w:ind w:left="1680" w:hanging="420"/>
+      </w:pPr>
+      <w:rPr>
+        <w:rFonts w:ascii="Wingdings" w:hAnsi="Wingdings" w:hint="default"/>
+      </w:rPr>
+    </w:lvl>
+    <w:lvl w:ilvl="4" w:tplc="0409000B" w:tentative="1">
+      <w:start w:val="1"/>
+      <w:numFmt w:val="bullet"/>
+      <w:lvlText w:val=""/>
+      <w:lvlJc w:val="left"/>
+      <w:pPr>
+        <w:ind w:left="2100" w:hanging="420"/>
+      </w:pPr>
+      <w:rPr>
+        <w:rFonts w:ascii="Wingdings" w:hAnsi="Wingdings" w:hint="default"/>
+      </w:rPr>
+    </w:lvl>
+    <w:lvl w:ilvl="5" w:tplc="0409000D" w:tentative="1">
+      <w:start w:val="1"/>
+      <w:numFmt w:val="bullet"/>
+      <w:lvlText w:val=""/>
+      <w:lvlJc w:val="left"/>
+      <w:pPr>
+        <w:ind w:left="2520" w:hanging="420"/>
+      </w:pPr>
+      <w:rPr>
+        <w:rFonts w:ascii="Wingdings" w:hAnsi="Wingdings" w:hint="default"/>
+      </w:rPr>
+    </w:lvl>
+    <w:lvl w:ilvl="6" w:tplc="04090001" w:tentative="1">
+      <w:start w:val="1"/>
+      <w:numFmt w:val="bullet"/>
+      <w:lvlText w:val=""/>
+      <w:lvlJc w:val="left"/>
+      <w:pPr>
+        <w:ind w:left="2940" w:hanging="420"/>
+      </w:pPr>
+      <w:rPr>
+        <w:rFonts w:ascii="Wingdings" w:hAnsi="Wingdings" w:hint="default"/>
+      </w:rPr>
+    </w:lvl>
+    <w:lvl w:ilvl="7" w:tplc="0409000B" w:tentative="1">
+      <w:start w:val="1"/>
+      <w:numFmt w:val="bullet"/>
+      <w:lvlText w:val=""/>
+      <w:lvlJc w:val="left"/>
+      <w:pPr>
+        <w:ind w:left="3360" w:hanging="420"/>
+      </w:pPr>
+      <w:rPr>
+        <w:rFonts w:ascii="Wingdings" w:hAnsi="Wingdings" w:hint="default"/>
+      </w:rPr>
+    </w:lvl>
+    <w:lvl w:ilvl="8" w:tplc="0409000D" w:tentative="1">
+      <w:start w:val="1"/>
+      <w:numFmt w:val="bullet"/>
+      <w:lvlText w:val=""/>
+      <w:lvlJc w:val="left"/>
+      <w:pPr>
+        <w:ind w:left="3780" w:hanging="420"/>
+      </w:pPr>
+      <w:rPr>
+        <w:rFonts w:ascii="Wingdings" w:hAnsi="Wingdings" w:hint="default"/>
+      </w:rPr>
+    </w:lvl>
+  </w:abstractNum>
   <w:num w:numId="1">
+    <w:abstractNumId w:val="1"/>
+  </w:num>
+  <w:num w:numId="2">
+    <w:abstractNumId w:val="2"/>
+  </w:num>
+  <w:num w:numId="3">
     <w:abstractNumId w:val="0"/>
   </w:num>
 </w:numbering>
@@ -1282,6 +2092,61 @@
       <w:ind w:leftChars="400" w:left="840"/>
     </w:pPr>
   </w:style>
+  <w:style w:type="character" w:styleId="Hyperlink">
+    <w:name w:val="Hyperlink"/>
+    <w:basedOn w:val="DefaultParagraphFont"/>
+    <w:uiPriority w:val="99"/>
+    <w:unhideWhenUsed/>
+    <w:rsid w:val="00260BD3"/>
+    <w:rPr>
+      <w:color w:val="0563C1" w:themeColor="hyperlink"/>
+      <w:u w:val="single"/>
+    </w:rPr>
+  </w:style>
+  <w:style w:type="paragraph" w:styleId="Header">
+    <w:name w:val="header"/>
+    <w:basedOn w:val="Normal"/>
+    <w:link w:val="HeaderChar"/>
+    <w:uiPriority w:val="99"/>
+    <w:unhideWhenUsed/>
+    <w:rsid w:val="00260BD3"/>
+    <w:pPr>
+      <w:tabs>
+        <w:tab w:val="center" w:pos="4252"/>
+        <w:tab w:val="right" w:pos="8504"/>
+      </w:tabs>
+      <w:snapToGrid w:val="0"/>
+    </w:pPr>
+  </w:style>
+  <w:style w:type="character" w:customStyle="1" w:styleId="HeaderChar">
+    <w:name w:val="Header Char"/>
+    <w:basedOn w:val="DefaultParagraphFont"/>
+    <w:link w:val="Header"/>
+    <w:uiPriority w:val="99"/>
+    <w:rsid w:val="00260BD3"/>
+  </w:style>
+  <w:style w:type="paragraph" w:styleId="Footer">
+    <w:name w:val="footer"/>
+    <w:basedOn w:val="Normal"/>
+    <w:link w:val="FooterChar"/>
+    <w:uiPriority w:val="99"/>
+    <w:unhideWhenUsed/>
+    <w:rsid w:val="00260BD3"/>
+    <w:pPr>
+      <w:tabs>
+        <w:tab w:val="center" w:pos="4252"/>
+        <w:tab w:val="right" w:pos="8504"/>
+      </w:tabs>
+      <w:snapToGrid w:val="0"/>
+    </w:pPr>
+  </w:style>
+  <w:style w:type="character" w:customStyle="1" w:styleId="FooterChar">
+    <w:name w:val="Footer Char"/>
+    <w:basedOn w:val="DefaultParagraphFont"/>
+    <w:link w:val="Footer"/>
+    <w:uiPriority w:val="99"/>
+    <w:rsid w:val="00260BD3"/>
+  </w:style>
 </w:styles>
 </file>
 

</xml_diff>